<commit_message>
April added project experience
</commit_message>
<xml_diff>
--- a/王鹿丽-简历-Python爬虫工程师-2018.docx
+++ b/王鹿丽-简历-Python爬虫工程师-2018.docx
@@ -9,7 +9,6 @@
         <w:jc w:val="left"/>
         <w:rPr>
           <w:rFonts w:ascii="Microsoft YaHei UI" w:eastAsia="Microsoft YaHei UI" w:hAnsi="Microsoft YaHei UI"/>
-          <w:b/>
           <w:color w:val="92D050"/>
           <w:szCs w:val="18"/>
           <w14:textFill>
@@ -94,23 +93,7 @@
               <w:color w:val="99CB38" w:themeColor="accent1"/>
               <w:szCs w:val="18"/>
             </w:rPr>
-            <w:t>电话：</w:t>
-          </w:r>
-          <w:r>
-            <w:rPr>
-              <w:rFonts w:ascii="Microsoft YaHei UI" w:eastAsia="Microsoft YaHei UI" w:hAnsi="Microsoft YaHei UI"/>
-              <w:color w:val="99CB38" w:themeColor="accent1"/>
-              <w:szCs w:val="18"/>
-            </w:rPr>
-            <w:t>186</w:t>
-          </w:r>
-          <w:r>
-            <w:rPr>
-              <w:rFonts w:ascii="Microsoft YaHei UI" w:eastAsia="Microsoft YaHei UI" w:hAnsi="Microsoft YaHei UI"/>
-              <w:color w:val="99CB38" w:themeColor="accent1"/>
-              <w:szCs w:val="18"/>
-            </w:rPr>
-            <w:t>11378520</w:t>
+            <w:t>电话：18611378520</w:t>
           </w:r>
         </w:p>
       </w:sdtContent>
@@ -170,7 +153,6 @@
         <w:dataBinding w:prefixMappings="xmlns:ns0='http://purl.org/dc/elements/1.1/' xmlns:ns1='http://schemas.openxmlformats.org/package/2006/metadata/core-properties' " w:xpath="/ns1:coreProperties[1]/ns1:keywords[1]" w:storeItemID="{6C3C8BC8-F283-45AE-878A-BAB7291924A1}"/>
         <w:text/>
       </w:sdtPr>
-      <w:sdtEndPr/>
       <w:sdtContent>
         <w:p>
           <w:pPr>
@@ -184,11 +166,11 @@
           </w:pPr>
           <w:r>
             <w:rPr>
-              <w:rFonts w:ascii="Microsoft YaHei UI" w:eastAsia="Microsoft YaHei UI" w:hAnsi="Microsoft YaHei UI" w:hint="eastAsia"/>
+              <w:rFonts w:ascii="Microsoft YaHei UI" w:eastAsia="Microsoft YaHei UI" w:hAnsi="Microsoft YaHei UI"/>
               <w:color w:val="99CB38" w:themeColor="accent1"/>
               <w:szCs w:val="18"/>
             </w:rPr>
-            <w:t>住</w:t>
+            <w:t>GitHub</w:t>
           </w:r>
           <w:r>
             <w:rPr>
@@ -196,7 +178,15 @@
               <w:color w:val="99CB38" w:themeColor="accent1"/>
               <w:szCs w:val="18"/>
             </w:rPr>
-            <w:t>址 : 北京市朝阳区石佛营东里小区105号院</w:t>
+            <w:t xml:space="preserve"> : </w:t>
+          </w:r>
+          <w:r>
+            <w:rPr>
+              <w:rFonts w:ascii="Microsoft YaHei UI" w:eastAsia="Microsoft YaHei UI" w:hAnsi="Microsoft YaHei UI"/>
+              <w:color w:val="99CB38" w:themeColor="accent1"/>
+              <w:szCs w:val="18"/>
+            </w:rPr>
+            <w:t>https://github.com/cainiaomama520/scrapy_spiders</w:t>
           </w:r>
         </w:p>
       </w:sdtContent>
@@ -222,8 +212,7 @@
         <w:sdtPr>
           <w:rPr>
             <w:rFonts w:ascii="Microsoft YaHei UI" w:eastAsia="Microsoft YaHei UI" w:hAnsi="Microsoft YaHei UI"/>
-            <w:sz w:val="24"/>
-            <w:szCs w:val="24"/>
+            <w:sz w:val="20"/>
           </w:rPr>
           <w:alias w:val="您的姓名"/>
           <w:id w:val="1197042864"/>
@@ -238,10 +227,16 @@
           <w:r>
             <w:rPr>
               <w:rFonts w:ascii="Microsoft YaHei UI" w:eastAsia="Microsoft YaHei UI" w:hAnsi="Microsoft YaHei UI" w:hint="eastAsia"/>
-              <w:sz w:val="24"/>
-              <w:szCs w:val="24"/>
+              <w:sz w:val="20"/>
             </w:rPr>
             <w:t>王鹿丽</w:t>
+          </w:r>
+          <w:r>
+            <w:rPr>
+              <w:rFonts w:ascii="Microsoft YaHei UI" w:eastAsia="Microsoft YaHei UI" w:hAnsi="Microsoft YaHei UI" w:hint="eastAsia"/>
+              <w:sz w:val="20"/>
+            </w:rPr>
+            <w:t xml:space="preserve">   </w:t>
           </w:r>
         </w:sdtContent>
       </w:sdt>
@@ -542,7 +537,43 @@
                 <w:sz w:val="24"/>
                 <w:szCs w:val="24"/>
               </w:rPr>
-              <w:t>或Python相关工作</w:t>
+              <w:t xml:space="preserve"> </w:t>
+            </w:r>
+            <w:r>
+              <w:rPr>
+                <w:rFonts w:asciiTheme="minorEastAsia" w:hAnsiTheme="minorEastAsia"/>
+                <w:b/>
+                <w:sz w:val="24"/>
+                <w:szCs w:val="24"/>
+              </w:rPr>
+              <w:t xml:space="preserve"> </w:t>
+            </w:r>
+            <w:r>
+              <w:rPr>
+                <w:rFonts w:asciiTheme="minorEastAsia" w:hAnsiTheme="minorEastAsia" w:hint="eastAsia"/>
+                <w:b/>
+                <w:sz w:val="24"/>
+                <w:szCs w:val="24"/>
+              </w:rPr>
+              <w:t>或</w:t>
+            </w:r>
+            <w:r>
+              <w:rPr>
+                <w:rFonts w:asciiTheme="minorEastAsia" w:hAnsiTheme="minorEastAsia" w:hint="eastAsia"/>
+                <w:b/>
+                <w:sz w:val="24"/>
+                <w:szCs w:val="24"/>
+              </w:rPr>
+              <w:t xml:space="preserve"> </w:t>
+            </w:r>
+            <w:r>
+              <w:rPr>
+                <w:rFonts w:asciiTheme="minorEastAsia" w:hAnsiTheme="minorEastAsia" w:hint="eastAsia"/>
+                <w:b/>
+                <w:sz w:val="24"/>
+                <w:szCs w:val="24"/>
+              </w:rPr>
+              <w:t>Python相关工作</w:t>
             </w:r>
           </w:p>
         </w:tc>
@@ -550,7 +581,7 @@
       <w:bookmarkEnd w:id="2"/>
       <w:tr>
         <w:trPr>
-          <w:trHeight w:val="1731"/>
+          <w:trHeight w:val="3799"/>
         </w:trPr>
         <w:tc>
           <w:tcPr>
@@ -611,13 +642,13 @@
               <w:rPr>
                 <w:rFonts w:asciiTheme="minorEastAsia" w:hAnsiTheme="minorEastAsia" w:cs="Arial"/>
               </w:rPr>
-              <w:t xml:space="preserve"> 2</w:t>
-            </w:r>
-            <w:r>
-              <w:rPr>
-                <w:rFonts w:asciiTheme="minorEastAsia" w:hAnsiTheme="minorEastAsia" w:cs="Arial" w:hint="eastAsia"/>
-              </w:rPr>
-              <w:t>/3编写脚本</w:t>
+              <w:t xml:space="preserve"> </w:t>
+            </w:r>
+            <w:r>
+              <w:rPr>
+                <w:rFonts w:asciiTheme="minorEastAsia" w:hAnsiTheme="minorEastAsia" w:cs="Arial" w:hint="eastAsia"/>
+              </w:rPr>
+              <w:t>3编写脚本</w:t>
             </w:r>
             <w:r>
               <w:rPr>
@@ -630,7 +661,7 @@
             <w:pPr>
               <w:spacing w:before="0" w:afterLines="50" w:after="120" w:line="240" w:lineRule="auto"/>
               <w:rPr>
-                <w:rFonts w:asciiTheme="minorEastAsia" w:hAnsiTheme="minorEastAsia" w:cs="Arial"/>
+                <w:rFonts w:hint="eastAsia"/>
               </w:rPr>
             </w:pPr>
             <w:r>
@@ -655,13 +686,115 @@
               <w:rPr>
                 <w:rFonts w:asciiTheme="minorEastAsia" w:hAnsiTheme="minorEastAsia" w:cs="Arial" w:hint="eastAsia"/>
               </w:rPr>
-              <w:t>，熟悉常见反爬虫技术</w:t>
-            </w:r>
-            <w:r>
-              <w:rPr>
-                <w:rFonts w:asciiTheme="minorEastAsia" w:hAnsiTheme="minorEastAsia" w:cs="Arial" w:hint="eastAsia"/>
-              </w:rPr>
-              <w:t>，熟悉HTTP协议</w:t>
+              <w:t>，</w:t>
+            </w:r>
+            <w:r>
+              <w:t>熟悉</w:t>
+            </w:r>
+            <w:r>
+              <w:rPr>
+                <w:rFonts w:hint="eastAsia"/>
+              </w:rPr>
+              <w:t>爬虫</w:t>
+            </w:r>
+            <w:r>
+              <w:t>常用第三方库</w:t>
+            </w:r>
+            <w:r>
+              <w:rPr>
+                <w:rFonts w:hint="eastAsia"/>
+              </w:rPr>
+              <w:t>，</w:t>
+            </w:r>
+            <w:r>
+              <w:t>如</w:t>
+            </w:r>
+            <w:r>
+              <w:t>os.path,</w:t>
+            </w:r>
+            <w:r>
+              <w:t xml:space="preserve"> </w:t>
+            </w:r>
+            <w:r>
+              <w:t>time,</w:t>
+            </w:r>
+            <w:r>
+              <w:t xml:space="preserve"> </w:t>
+            </w:r>
+            <w:r>
+              <w:t>random,</w:t>
+            </w:r>
+            <w:r>
+              <w:t xml:space="preserve"> </w:t>
+            </w:r>
+            <w:r>
+              <w:t>optparse,</w:t>
+            </w:r>
+            <w:r>
+              <w:t xml:space="preserve"> </w:t>
+            </w:r>
+            <w:r>
+              <w:t>csv,</w:t>
+            </w:r>
+            <w:r>
+              <w:t xml:space="preserve"> </w:t>
+            </w:r>
+            <w:r>
+              <w:t>json,</w:t>
+            </w:r>
+            <w:r>
+              <w:t xml:space="preserve"> </w:t>
+            </w:r>
+            <w:r>
+              <w:t>openpyxl</w:t>
+            </w:r>
+            <w:r>
+              <w:t>,</w:t>
+            </w:r>
+            <w:r>
+              <w:t xml:space="preserve"> </w:t>
+            </w:r>
+            <w:r>
+              <w:t>requests,</w:t>
+            </w:r>
+            <w:r>
+              <w:t xml:space="preserve"> </w:t>
+            </w:r>
+            <w:r>
+              <w:t>lxml,</w:t>
+            </w:r>
+            <w:r>
+              <w:t xml:space="preserve"> </w:t>
+            </w:r>
+            <w:r>
+              <w:t>re,</w:t>
+            </w:r>
+            <w:r>
+              <w:t xml:space="preserve"> </w:t>
+            </w:r>
+            <w:r>
+              <w:t>Beautifulsoup</w:t>
+            </w:r>
+            <w:r>
+              <w:t>,</w:t>
+            </w:r>
+            <w:r>
+              <w:rPr>
+                <w:rFonts w:hint="eastAsia"/>
+              </w:rPr>
+              <w:t xml:space="preserve"> </w:t>
+            </w:r>
+            <w:r>
+              <w:rPr>
+                <w:rFonts w:asciiTheme="minorEastAsia" w:hAnsiTheme="minorEastAsia" w:cs="Arial" w:hint="eastAsia"/>
+              </w:rPr>
+              <w:t>pymongo</w:t>
+            </w:r>
+            <w:r>
+              <w:rPr>
+                <w:rFonts w:hint="eastAsia"/>
+              </w:rPr>
+              <w:t>等</w:t>
             </w:r>
           </w:p>
           <w:p>
@@ -675,77 +808,273 @@
               <w:rPr>
                 <w:rFonts w:asciiTheme="minorEastAsia" w:hAnsiTheme="minorEastAsia" w:cs="Arial" w:hint="eastAsia"/>
               </w:rPr>
-              <w:t>熟练使用Scrapy爬虫框架，Splash，XPATH，正则表达式，HTML5常用标签</w:t>
+              <w:t>熟悉</w:t>
+            </w:r>
+            <w:bookmarkStart w:id="4" w:name="_Hlk511137251"/>
+            <w:r>
+              <w:rPr>
+                <w:rFonts w:asciiTheme="minorEastAsia" w:hAnsiTheme="minorEastAsia" w:cs="Arial" w:hint="eastAsia"/>
+              </w:rPr>
+              <w:t>Scrapy</w:t>
+            </w:r>
+            <w:bookmarkEnd w:id="4"/>
+            <w:r>
+              <w:rPr>
+                <w:rFonts w:asciiTheme="minorEastAsia" w:hAnsiTheme="minorEastAsia" w:cs="Arial" w:hint="eastAsia"/>
+              </w:rPr>
+              <w:t>爬虫框架，</w:t>
+            </w:r>
+            <w:r>
+              <w:rPr>
+                <w:rFonts w:asciiTheme="minorEastAsia" w:hAnsiTheme="minorEastAsia" w:cs="Arial" w:hint="eastAsia"/>
+              </w:rPr>
+              <w:t>熟练使用</w:t>
+            </w:r>
+            <w:r>
+              <w:rPr>
+                <w:rFonts w:asciiTheme="minorEastAsia" w:hAnsiTheme="minorEastAsia" w:cs="Arial" w:hint="eastAsia"/>
+              </w:rPr>
+              <w:t>之</w:t>
+            </w:r>
+            <w:r>
+              <w:rPr>
+                <w:rFonts w:asciiTheme="minorEastAsia" w:hAnsiTheme="minorEastAsia" w:cs="Arial" w:hint="eastAsia"/>
+              </w:rPr>
+              <w:t>爬取静态和动态网页</w:t>
+            </w:r>
+            <w:r>
+              <w:rPr>
+                <w:rFonts w:asciiTheme="minorEastAsia" w:hAnsiTheme="minorEastAsia" w:cs="Arial" w:hint="eastAsia"/>
+              </w:rPr>
+              <w:t>，</w:t>
+            </w:r>
+            <w:r>
+              <w:rPr>
+                <w:rFonts w:asciiTheme="minorEastAsia" w:hAnsiTheme="minorEastAsia" w:cs="Arial" w:hint="eastAsia"/>
+              </w:rPr>
+              <w:t>GitHub</w:t>
+            </w:r>
+            <w:r>
+              <w:rPr>
+                <w:rFonts w:asciiTheme="minorEastAsia" w:hAnsiTheme="minorEastAsia" w:cs="Arial" w:hint="eastAsia"/>
+              </w:rPr>
+              <w:t>项目</w:t>
+            </w:r>
+            <w:r>
+              <w:rPr>
+                <w:rFonts w:asciiTheme="minorEastAsia" w:hAnsiTheme="minorEastAsia" w:cs="Arial" w:hint="eastAsia"/>
+              </w:rPr>
+              <w:t>记载了平时爬取的一些</w:t>
+            </w:r>
+            <w:r>
+              <w:rPr>
+                <w:rFonts w:asciiTheme="minorEastAsia" w:hAnsiTheme="minorEastAsia" w:cs="Arial" w:hint="eastAsia"/>
+              </w:rPr>
+              <w:t>站点</w:t>
             </w:r>
           </w:p>
           <w:p>
             <w:pPr>
               <w:spacing w:before="0" w:afterLines="50" w:after="120" w:line="240" w:lineRule="auto"/>
               <w:rPr>
-                <w:rFonts w:asciiTheme="minorEastAsia" w:hAnsiTheme="minorEastAsia" w:cs="Arial" w:hint="eastAsia"/>
+                <w:rFonts w:asciiTheme="minorEastAsia" w:hAnsiTheme="minorEastAsia" w:cs="Arial"/>
               </w:rPr>
             </w:pPr>
             <w:r>
               <w:rPr>
                 <w:rFonts w:asciiTheme="minorEastAsia" w:hAnsiTheme="minorEastAsia" w:cs="Arial" w:hint="eastAsia"/>
               </w:rPr>
-              <w:t>熟悉爬虫常用第三方库，如 re，os</w:t>
-            </w:r>
-            <w:r>
-              <w:rPr>
-                <w:rFonts w:asciiTheme="minorEastAsia" w:hAnsiTheme="minorEastAsia" w:cs="Arial"/>
-              </w:rPr>
-              <w:t>.path</w:t>
-            </w:r>
-            <w:r>
-              <w:rPr>
-                <w:rFonts w:asciiTheme="minorEastAsia" w:hAnsiTheme="minorEastAsia" w:cs="Arial" w:hint="eastAsia"/>
-              </w:rPr>
-              <w:t>，optparse，lxml，requests，csv，json，pymongo</w:t>
+              <w:t>熟悉HTTP协议</w:t>
+            </w:r>
+            <w:r>
+              <w:rPr>
+                <w:rFonts w:asciiTheme="minorEastAsia" w:hAnsiTheme="minorEastAsia" w:cs="Arial" w:hint="eastAsia"/>
+              </w:rPr>
+              <w:t>，</w:t>
+            </w:r>
+            <w:r>
+              <w:rPr>
+                <w:rFonts w:asciiTheme="minorEastAsia" w:hAnsiTheme="minorEastAsia" w:cs="Arial" w:hint="eastAsia"/>
+              </w:rPr>
+              <w:t>HTML5标签</w:t>
+            </w:r>
+            <w:r>
+              <w:rPr>
+                <w:rFonts w:asciiTheme="minorEastAsia" w:hAnsiTheme="minorEastAsia" w:cs="Arial" w:hint="eastAsia"/>
+              </w:rPr>
+              <w:t>，</w:t>
+            </w:r>
+            <w:r>
+              <w:rPr>
+                <w:rFonts w:asciiTheme="minorEastAsia" w:hAnsiTheme="minorEastAsia" w:cs="Arial" w:hint="eastAsia"/>
+              </w:rPr>
+              <w:t>CSS表达式，</w:t>
+            </w:r>
+            <w:r>
+              <w:rPr>
+                <w:rFonts w:asciiTheme="minorEastAsia" w:hAnsiTheme="minorEastAsia" w:cs="Arial" w:hint="eastAsia"/>
+              </w:rPr>
+              <w:t>熟悉</w:t>
+            </w:r>
+            <w:r>
+              <w:rPr>
+                <w:rFonts w:asciiTheme="minorEastAsia" w:hAnsiTheme="minorEastAsia" w:cs="Arial" w:hint="eastAsia"/>
+              </w:rPr>
+              <w:t>XPATH</w:t>
+            </w:r>
+            <w:r>
+              <w:rPr>
+                <w:rFonts w:asciiTheme="minorEastAsia" w:hAnsiTheme="minorEastAsia" w:cs="Arial" w:hint="eastAsia"/>
+              </w:rPr>
+              <w:t>语法</w:t>
+            </w:r>
+            <w:r>
+              <w:rPr>
+                <w:rFonts w:asciiTheme="minorEastAsia" w:hAnsiTheme="minorEastAsia" w:cs="Arial" w:hint="eastAsia"/>
+              </w:rPr>
+              <w:t>及</w:t>
+            </w:r>
+            <w:r>
+              <w:rPr>
+                <w:rFonts w:asciiTheme="minorEastAsia" w:hAnsiTheme="minorEastAsia" w:cs="Arial" w:hint="eastAsia"/>
+              </w:rPr>
+              <w:t>正则表达式</w:t>
             </w:r>
           </w:p>
           <w:p>
             <w:pPr>
               <w:spacing w:before="0" w:afterLines="50" w:after="120" w:line="240" w:lineRule="auto"/>
               <w:rPr>
+                <w:rFonts w:asciiTheme="minorEastAsia" w:hAnsiTheme="minorEastAsia" w:cs="Arial" w:hint="eastAsia"/>
+              </w:rPr>
+            </w:pPr>
+            <w:r>
+              <w:rPr>
                 <w:rFonts w:asciiTheme="minorEastAsia" w:hAnsiTheme="minorEastAsia" w:cs="Arial"/>
               </w:rPr>
-            </w:pPr>
+              <w:t>熟悉Linux</w:t>
+            </w:r>
             <w:r>
               <w:rPr>
                 <w:rFonts w:asciiTheme="minorEastAsia" w:hAnsiTheme="minorEastAsia" w:cs="Arial"/>
               </w:rPr>
-              <w:t>熟悉Linux</w:t>
-            </w:r>
-            <w:r>
-              <w:rPr>
-                <w:rFonts w:asciiTheme="minorEastAsia" w:hAnsiTheme="minorEastAsia" w:cs="Arial"/>
-              </w:rPr>
               <w:t xml:space="preserve"> bash</w:t>
             </w:r>
             <w:r>
               <w:rPr>
                 <w:rFonts w:asciiTheme="minorEastAsia" w:hAnsiTheme="minorEastAsia" w:cs="Arial" w:hint="eastAsia"/>
               </w:rPr>
-              <w:t>及Windows</w:t>
-            </w:r>
-            <w:r>
-              <w:rPr>
-                <w:rFonts w:asciiTheme="minorEastAsia" w:hAnsiTheme="minorEastAsia" w:cs="Arial" w:hint="eastAsia"/>
-              </w:rPr>
-              <w:t>常用</w:t>
-            </w:r>
-            <w:r>
-              <w:rPr>
-                <w:rFonts w:asciiTheme="minorEastAsia" w:hAnsiTheme="minorEastAsia" w:cs="Arial"/>
-              </w:rPr>
-              <w:t>命令</w:t>
-            </w:r>
-            <w:r>
-              <w:rPr>
-                <w:rFonts w:asciiTheme="minorEastAsia" w:hAnsiTheme="minorEastAsia" w:cs="Arial" w:hint="eastAsia"/>
-              </w:rPr>
-              <w:t>行工具，能编写基础</w:t>
+              <w:t>常用命令，</w:t>
+            </w:r>
+            <w:r>
+              <w:t>如</w:t>
+            </w:r>
+            <w:r>
+              <w:t>ssh,</w:t>
+            </w:r>
+            <w:bookmarkStart w:id="5" w:name="_Hlk511136516"/>
+            <w:r>
+              <w:t xml:space="preserve"> </w:t>
+            </w:r>
+            <w:r>
+              <w:t>chmod</w:t>
+            </w:r>
+            <w:bookmarkEnd w:id="5"/>
+            <w:r>
+              <w:t>,</w:t>
+            </w:r>
+            <w:r>
+              <w:t xml:space="preserve">  </w:t>
+            </w:r>
+            <w:r>
+              <w:t>scp,</w:t>
+            </w:r>
+            <w:r>
+              <w:t xml:space="preserve"> </w:t>
+            </w:r>
+            <w:r>
+              <w:t>rm,</w:t>
+            </w:r>
+            <w:r>
+              <w:t xml:space="preserve"> </w:t>
+            </w:r>
+            <w:r>
+              <w:t>mv,</w:t>
+            </w:r>
+            <w:r>
+              <w:t xml:space="preserve"> </w:t>
+            </w:r>
+            <w:r>
+              <w:t>mkdir,</w:t>
+            </w:r>
+            <w:r>
+              <w:t xml:space="preserve"> </w:t>
+            </w:r>
+            <w:r>
+              <w:t>touch,</w:t>
+            </w:r>
+            <w:r>
+              <w:t xml:space="preserve"> </w:t>
+            </w:r>
+            <w:r>
+              <w:t>grep,</w:t>
+            </w:r>
+            <w:r>
+              <w:t xml:space="preserve"> </w:t>
+            </w:r>
+            <w:r>
+              <w:t>cut,</w:t>
+            </w:r>
+            <w:r>
+              <w:t xml:space="preserve"> </w:t>
+            </w:r>
+            <w:r>
+              <w:t>diff,</w:t>
+            </w:r>
+            <w:r>
+              <w:t xml:space="preserve"> </w:t>
+            </w:r>
+            <w:r>
+              <w:t>sed,</w:t>
+            </w:r>
+            <w:r>
+              <w:t xml:space="preserve"> </w:t>
+            </w:r>
+            <w:r>
+              <w:t>gawk</w:t>
+            </w:r>
+            <w:r>
+              <w:t>,</w:t>
+            </w:r>
+            <w:r>
+              <w:t xml:space="preserve"> </w:t>
+            </w:r>
+            <w:r>
+              <w:t>wc,</w:t>
+            </w:r>
+            <w:r>
+              <w:t xml:space="preserve"> </w:t>
+            </w:r>
+            <w:r>
+              <w:t>sort</w:t>
+            </w:r>
+            <w:r>
+              <w:rPr>
+                <w:rFonts w:hint="eastAsia"/>
+              </w:rPr>
+              <w:t>等，</w:t>
+            </w:r>
+            <w:r>
+              <w:rPr>
+                <w:rFonts w:asciiTheme="minorEastAsia" w:hAnsiTheme="minorEastAsia" w:cs="Arial" w:hint="eastAsia"/>
+              </w:rPr>
+              <w:t>能编写基础</w:t>
+            </w:r>
+            <w:r>
+              <w:rPr>
+                <w:rFonts w:asciiTheme="minorEastAsia" w:hAnsiTheme="minorEastAsia" w:cs="Arial" w:hint="eastAsia"/>
+              </w:rPr>
+              <w:t>的</w:t>
             </w:r>
             <w:r>
               <w:rPr>
@@ -807,28 +1136,46 @@
               <w:rPr>
                 <w:rFonts w:asciiTheme="minorEastAsia" w:hAnsiTheme="minorEastAsia" w:cs="Arial"/>
               </w:rPr>
-              <w:t>SQL Server</w:t>
-            </w:r>
-            <w:r>
-              <w:rPr>
-                <w:rFonts w:asciiTheme="minorEastAsia" w:hAnsiTheme="minorEastAsia" w:cs="Arial" w:hint="eastAsia"/>
-              </w:rPr>
-              <w:t>，SQLLite</w:t>
+              <w:t xml:space="preserve">SQL </w:t>
             </w:r>
             <w:r>
               <w:rPr>
                 <w:rFonts w:asciiTheme="minorEastAsia" w:hAnsiTheme="minorEastAsia" w:cs="Arial"/>
               </w:rPr>
-              <w:t>，CURD（增删改查） SQL语句</w:t>
-            </w:r>
-            <w:bookmarkStart w:id="4" w:name="_Hlk508806318"/>
+              <w:t xml:space="preserve"> </w:t>
+            </w:r>
+            <w:r>
+              <w:rPr>
+                <w:rFonts w:asciiTheme="minorEastAsia" w:hAnsiTheme="minorEastAsia" w:cs="Arial"/>
+              </w:rPr>
+              <w:t>Server</w:t>
+            </w:r>
+            <w:r>
+              <w:rPr>
+                <w:rFonts w:asciiTheme="minorEastAsia" w:hAnsiTheme="minorEastAsia" w:cs="Arial" w:hint="eastAsia"/>
+              </w:rPr>
+              <w:t xml:space="preserve"> 及</w:t>
+            </w:r>
+            <w:r>
+              <w:rPr>
+                <w:rFonts w:asciiTheme="minorEastAsia" w:hAnsiTheme="minorEastAsia" w:cs="Arial"/>
+              </w:rPr>
+              <w:t xml:space="preserve"> </w:t>
+            </w:r>
+            <w:r>
+              <w:rPr>
+                <w:rFonts w:asciiTheme="minorEastAsia" w:hAnsiTheme="minorEastAsia" w:cs="Arial"/>
+              </w:rPr>
+              <w:t>CURD（增删改查） SQL语句</w:t>
+            </w:r>
+            <w:bookmarkStart w:id="6" w:name="_Hlk508806318"/>
           </w:p>
-          <w:bookmarkEnd w:id="4"/>
+          <w:bookmarkEnd w:id="6"/>
           <w:p>
             <w:pPr>
               <w:spacing w:before="0" w:afterLines="50" w:after="120" w:line="240" w:lineRule="auto"/>
               <w:rPr>
-                <w:rFonts w:asciiTheme="minorEastAsia" w:hAnsiTheme="minorEastAsia" w:cs="Arial" w:hint="eastAsia"/>
+                <w:rFonts w:asciiTheme="minorEastAsia" w:hAnsiTheme="minorEastAsia" w:cs="Arial"/>
               </w:rPr>
             </w:pPr>
             <w:r>
@@ -855,6 +1202,570 @@
                 <w:rFonts w:asciiTheme="minorEastAsia" w:hAnsiTheme="minorEastAsia" w:cs="Arial" w:hint="eastAsia"/>
               </w:rPr>
               <w:t>经历</w:t>
+            </w:r>
+          </w:p>
+        </w:tc>
+      </w:tr>
+      <w:tr>
+        <w:trPr>
+          <w:trHeight w:val="4282"/>
+        </w:trPr>
+        <w:tc>
+          <w:tcPr>
+            <w:tcW w:w="1718" w:type="dxa"/>
+          </w:tcPr>
+          <w:p>
+            <w:pPr>
+              <w:pStyle w:val="1"/>
+              <w:spacing w:line="240" w:lineRule="auto"/>
+              <w:rPr>
+                <w:rFonts w:ascii="Microsoft YaHei UI" w:eastAsia="Microsoft YaHei UI" w:hAnsi="Microsoft YaHei UI"/>
+                <w:sz w:val="18"/>
+                <w:lang w:val="zh-CN"/>
+              </w:rPr>
+            </w:pPr>
+            <w:r>
+              <w:rPr>
+                <w:rFonts w:ascii="Microsoft YaHei UI" w:eastAsia="Microsoft YaHei UI" w:hAnsi="Microsoft YaHei UI" w:hint="eastAsia"/>
+                <w:sz w:val="18"/>
+              </w:rPr>
+              <w:t>实践经验</w:t>
+            </w:r>
+          </w:p>
+        </w:tc>
+        <w:tc>
+          <w:tcPr>
+            <w:tcW w:w="392" w:type="dxa"/>
+          </w:tcPr>
+          <w:p>
+            <w:pPr>
+              <w:spacing w:line="240" w:lineRule="auto"/>
+              <w:rPr>
+                <w:rFonts w:ascii="Microsoft YaHei UI" w:eastAsia="Microsoft YaHei UI" w:hAnsi="Microsoft YaHei UI"/>
+                <w:sz w:val="18"/>
+              </w:rPr>
+            </w:pPr>
+          </w:p>
+        </w:tc>
+        <w:tc>
+          <w:tcPr>
+            <w:tcW w:w="7697" w:type="dxa"/>
+          </w:tcPr>
+          <w:p>
+            <w:pPr>
+              <w:pStyle w:val="af9"/>
+              <w:numPr>
+                <w:ilvl w:val="0"/>
+                <w:numId w:val="2"/>
+              </w:numPr>
+              <w:spacing w:before="0" w:afterLines="50" w:after="120" w:line="240" w:lineRule="auto"/>
+              <w:ind w:firstLineChars="0"/>
+              <w:rPr>
+                <w:rFonts w:asciiTheme="minorEastAsia" w:hAnsiTheme="minorEastAsia" w:cs="Arial"/>
+              </w:rPr>
+            </w:pPr>
+            <w:r>
+              <w:rPr>
+                <w:rFonts w:asciiTheme="minorEastAsia" w:hAnsiTheme="minorEastAsia" w:cs="Arial" w:hint="eastAsia"/>
+              </w:rPr>
+              <w:t>项目：https</w:t>
+            </w:r>
+            <w:r>
+              <w:rPr>
+                <w:rFonts w:asciiTheme="minorEastAsia" w:hAnsiTheme="minorEastAsia" w:cs="Arial" w:hint="eastAsia"/>
+              </w:rPr>
+              <w:t>://github.com/cainiaomama520/scrapy_spid</w:t>
+            </w:r>
+            <w:r>
+              <w:rPr>
+                <w:rFonts w:asciiTheme="minorEastAsia" w:hAnsiTheme="minorEastAsia" w:cs="Arial" w:hint="eastAsia"/>
+              </w:rPr>
+              <w:t>ers/tree/master/cookie_logi</w:t>
+            </w:r>
+            <w:r>
+              <w:rPr>
+                <w:rFonts w:asciiTheme="minorEastAsia" w:hAnsiTheme="minorEastAsia" w:cs="Arial"/>
+              </w:rPr>
+              <w:t>n</w:t>
+            </w:r>
+          </w:p>
+          <w:p>
+            <w:pPr>
+              <w:pStyle w:val="af9"/>
+              <w:spacing w:before="0" w:afterLines="50" w:after="120" w:line="240" w:lineRule="auto"/>
+              <w:ind w:left="360" w:firstLineChars="0" w:firstLine="0"/>
+              <w:rPr>
+                <w:rFonts w:asciiTheme="minorEastAsia" w:hAnsiTheme="minorEastAsia" w:cs="Arial"/>
+              </w:rPr>
+            </w:pPr>
+            <w:r>
+              <w:rPr>
+                <w:rFonts w:asciiTheme="minorEastAsia" w:hAnsiTheme="minorEastAsia" w:cs="Arial" w:hint="eastAsia"/>
+              </w:rPr>
+              <w:t>该项目爬取知乎个人信息</w:t>
+            </w:r>
+            <w:r>
+              <w:rPr>
+                <w:rFonts w:asciiTheme="minorEastAsia" w:hAnsiTheme="minorEastAsia" w:cs="Arial" w:hint="eastAsia"/>
+              </w:rPr>
+              <w:t>，其</w:t>
+            </w:r>
+            <w:r>
+              <w:rPr>
+                <w:rFonts w:asciiTheme="minorEastAsia" w:hAnsiTheme="minorEastAsia" w:cs="Arial" w:hint="eastAsia"/>
+              </w:rPr>
+              <w:t>难点</w:t>
+            </w:r>
+            <w:r>
+              <w:rPr>
+                <w:rFonts w:asciiTheme="minorEastAsia" w:hAnsiTheme="minorEastAsia" w:cs="Arial" w:hint="eastAsia"/>
+              </w:rPr>
+              <w:t>在于</w:t>
+            </w:r>
+            <w:r>
+              <w:rPr>
+                <w:rFonts w:asciiTheme="minorEastAsia" w:hAnsiTheme="minorEastAsia" w:cs="Arial" w:hint="eastAsia"/>
+              </w:rPr>
+              <w:t>如何绕过表单</w:t>
+            </w:r>
+            <w:r>
+              <w:rPr>
+                <w:rFonts w:asciiTheme="minorEastAsia" w:hAnsiTheme="minorEastAsia" w:cs="Arial" w:hint="eastAsia"/>
+              </w:rPr>
+              <w:t>提交</w:t>
+            </w:r>
+            <w:r>
+              <w:rPr>
+                <w:rFonts w:asciiTheme="minorEastAsia" w:hAnsiTheme="minorEastAsia" w:cs="Arial" w:hint="eastAsia"/>
+              </w:rPr>
+              <w:t>实现</w:t>
+            </w:r>
+            <w:r>
+              <w:rPr>
+                <w:rFonts w:asciiTheme="minorEastAsia" w:hAnsiTheme="minorEastAsia" w:cs="Arial" w:hint="eastAsia"/>
+              </w:rPr>
+              <w:t>登录</w:t>
+            </w:r>
+            <w:r>
+              <w:rPr>
+                <w:rFonts w:asciiTheme="minorEastAsia" w:hAnsiTheme="minorEastAsia" w:cs="Arial" w:hint="eastAsia"/>
+              </w:rPr>
+              <w:t>。由于</w:t>
+            </w:r>
+            <w:r>
+              <w:rPr>
+                <w:rFonts w:asciiTheme="minorEastAsia" w:hAnsiTheme="minorEastAsia" w:cs="Arial" w:hint="eastAsia"/>
+              </w:rPr>
+              <w:t>目前验证码越来越复杂，表单</w:t>
+            </w:r>
+            <w:r>
+              <w:rPr>
+                <w:rFonts w:asciiTheme="minorEastAsia" w:hAnsiTheme="minorEastAsia" w:cs="Arial" w:hint="eastAsia"/>
+              </w:rPr>
+              <w:t>提交</w:t>
+            </w:r>
+            <w:r>
+              <w:rPr>
+                <w:rFonts w:asciiTheme="minorEastAsia" w:hAnsiTheme="minorEastAsia" w:cs="Arial" w:hint="eastAsia"/>
+              </w:rPr>
+              <w:t>登录</w:t>
+            </w:r>
+            <w:r>
+              <w:rPr>
+                <w:rFonts w:asciiTheme="minorEastAsia" w:hAnsiTheme="minorEastAsia" w:cs="Arial" w:hint="eastAsia"/>
+              </w:rPr>
+              <w:t>的方式</w:t>
+            </w:r>
+            <w:r>
+              <w:rPr>
+                <w:rFonts w:asciiTheme="minorEastAsia" w:hAnsiTheme="minorEastAsia" w:cs="Arial" w:hint="eastAsia"/>
+              </w:rPr>
+              <w:t>使得爬取站点数据</w:t>
+            </w:r>
+            <w:r>
+              <w:rPr>
+                <w:rFonts w:asciiTheme="minorEastAsia" w:hAnsiTheme="minorEastAsia" w:cs="Arial" w:hint="eastAsia"/>
+              </w:rPr>
+              <w:t>越来越难。</w:t>
+            </w:r>
+          </w:p>
+          <w:p>
+            <w:pPr>
+              <w:pStyle w:val="af9"/>
+              <w:spacing w:before="0" w:afterLines="50" w:after="120" w:line="240" w:lineRule="auto"/>
+              <w:ind w:left="360" w:firstLineChars="0" w:firstLine="0"/>
+              <w:rPr>
+                <w:rFonts w:asciiTheme="minorEastAsia" w:hAnsiTheme="minorEastAsia" w:cs="Arial"/>
+              </w:rPr>
+            </w:pPr>
+            <w:r>
+              <w:rPr>
+                <w:rFonts w:asciiTheme="minorEastAsia" w:hAnsiTheme="minorEastAsia" w:cs="Arial" w:hint="eastAsia"/>
+              </w:rPr>
+              <w:t>该项目利用第三方库browser_cookie3对CookiesMiddleware中间件进行改良，实现了一个能使用浏览器Cookie的中间件</w:t>
+            </w:r>
+            <w:r>
+              <w:rPr>
+                <w:rFonts w:asciiTheme="minorEastAsia" w:hAnsiTheme="minorEastAsia" w:cs="Arial" w:hint="eastAsia"/>
+              </w:rPr>
+              <w:t>。</w:t>
+            </w:r>
+          </w:p>
+          <w:p>
+            <w:pPr>
+              <w:pStyle w:val="af9"/>
+              <w:spacing w:before="0" w:afterLines="50" w:after="120" w:line="240" w:lineRule="auto"/>
+              <w:ind w:left="360" w:firstLineChars="0" w:firstLine="0"/>
+              <w:rPr>
+                <w:rFonts w:asciiTheme="minorEastAsia" w:hAnsiTheme="minorEastAsia" w:cs="Arial" w:hint="eastAsia"/>
+              </w:rPr>
+            </w:pPr>
+            <w:r>
+              <w:rPr>
+                <w:rFonts w:asciiTheme="minorEastAsia" w:hAnsiTheme="minorEastAsia" w:cs="Arial" w:hint="eastAsia"/>
+              </w:rPr>
+              <w:t>其</w:t>
+            </w:r>
+            <w:r>
+              <w:rPr>
+                <w:rFonts w:asciiTheme="minorEastAsia" w:hAnsiTheme="minorEastAsia" w:cs="Arial" w:hint="eastAsia"/>
+              </w:rPr>
+              <w:t>运用的</w:t>
+            </w:r>
+            <w:r>
+              <w:rPr>
+                <w:rFonts w:asciiTheme="minorEastAsia" w:hAnsiTheme="minorEastAsia" w:cs="Arial" w:hint="eastAsia"/>
+              </w:rPr>
+              <w:t>核心思想是</w:t>
+            </w:r>
+            <w:r>
+              <w:rPr>
+                <w:rFonts w:asciiTheme="minorEastAsia" w:hAnsiTheme="minorEastAsia" w:cs="Arial" w:hint="eastAsia"/>
+              </w:rPr>
+              <w:t>，</w:t>
+            </w:r>
+            <w:r>
+              <w:rPr>
+                <w:rFonts w:asciiTheme="minorEastAsia" w:hAnsiTheme="minorEastAsia" w:cs="Arial" w:hint="eastAsia"/>
+              </w:rPr>
+              <w:t>在构造BrowserCookiesMiddleware对象时，使用 browser_cookie3</w:t>
+            </w:r>
+            <w:r>
+              <w:rPr>
+                <w:rFonts w:asciiTheme="minorEastAsia" w:hAnsiTheme="minorEastAsia" w:cs="Arial" w:hint="eastAsia"/>
+              </w:rPr>
+              <w:t>提取</w:t>
+            </w:r>
+            <w:r>
+              <w:rPr>
+                <w:rFonts w:asciiTheme="minorEastAsia" w:hAnsiTheme="minorEastAsia" w:cs="Arial" w:hint="eastAsia"/>
+              </w:rPr>
+              <w:t>浏览器中的cookie，</w:t>
+            </w:r>
+            <w:r>
+              <w:rPr>
+                <w:rFonts w:asciiTheme="minorEastAsia" w:hAnsiTheme="minorEastAsia" w:cs="Arial" w:hint="eastAsia"/>
+              </w:rPr>
+              <w:t>然后</w:t>
+            </w:r>
+            <w:r>
+              <w:rPr>
+                <w:rFonts w:asciiTheme="minorEastAsia" w:hAnsiTheme="minorEastAsia" w:cs="Arial" w:hint="eastAsia"/>
+              </w:rPr>
+              <w:t>存储到CookieJar字典self.jars中</w:t>
+            </w:r>
+            <w:r>
+              <w:rPr>
+                <w:rFonts w:asciiTheme="minorEastAsia" w:hAnsiTheme="minorEastAsia" w:cs="Arial" w:hint="eastAsia"/>
+              </w:rPr>
+              <w:t>。</w:t>
+            </w:r>
+          </w:p>
+          <w:p>
+            <w:pPr>
+              <w:pStyle w:val="af9"/>
+              <w:numPr>
+                <w:ilvl w:val="0"/>
+                <w:numId w:val="2"/>
+              </w:numPr>
+              <w:spacing w:before="0" w:afterLines="50" w:after="120" w:line="240" w:lineRule="auto"/>
+              <w:ind w:firstLineChars="0"/>
+              <w:rPr>
+                <w:rFonts w:asciiTheme="minorEastAsia" w:hAnsiTheme="minorEastAsia" w:cs="Arial"/>
+              </w:rPr>
+            </w:pPr>
+            <w:r>
+              <w:rPr>
+                <w:rFonts w:asciiTheme="minorEastAsia" w:hAnsiTheme="minorEastAsia" w:cs="Arial" w:hint="eastAsia"/>
+              </w:rPr>
+              <w:t>项目：</w:t>
+            </w:r>
+            <w:hyperlink r:id="rId12" w:history="1">
+              <w:r>
+                <w:rPr>
+                  <w:rStyle w:val="afa"/>
+                  <w:rFonts w:asciiTheme="minorEastAsia" w:hAnsiTheme="minorEastAsia" w:cs="Arial" w:hint="eastAsia"/>
+                </w:rPr>
+                <w:t>https://github.com/cainiaomama520/scrapy_spiders/tree/master/jd_splash_example</w:t>
+              </w:r>
+            </w:hyperlink>
+          </w:p>
+          <w:p>
+            <w:pPr>
+              <w:pStyle w:val="af9"/>
+              <w:spacing w:before="0" w:afterLines="50" w:after="120" w:line="240" w:lineRule="auto"/>
+              <w:ind w:left="360" w:firstLineChars="0" w:firstLine="0"/>
+              <w:rPr>
+                <w:rFonts w:asciiTheme="minorEastAsia" w:hAnsiTheme="minorEastAsia" w:cs="Arial"/>
+              </w:rPr>
+            </w:pPr>
+            <w:r>
+              <w:rPr>
+                <w:rFonts w:asciiTheme="minorEastAsia" w:hAnsiTheme="minorEastAsia" w:cs="Arial" w:hint="eastAsia"/>
+              </w:rPr>
+              <w:t>该项目</w:t>
+            </w:r>
+            <w:r>
+              <w:rPr>
+                <w:rFonts w:asciiTheme="minorEastAsia" w:hAnsiTheme="minorEastAsia" w:cs="Arial" w:hint="eastAsia"/>
+              </w:rPr>
+              <w:t>爬取京东商城中所有python</w:t>
+            </w:r>
+            <w:r>
+              <w:rPr>
+                <w:rFonts w:asciiTheme="minorEastAsia" w:hAnsiTheme="minorEastAsia" w:cs="Arial" w:hint="eastAsia"/>
+              </w:rPr>
+              <w:t>书籍的名字和价格。其中</w:t>
+            </w:r>
+            <w:r>
+              <w:rPr>
+                <w:rFonts w:asciiTheme="minorEastAsia" w:hAnsiTheme="minorEastAsia" w:cs="Arial" w:hint="eastAsia"/>
+              </w:rPr>
+              <w:t>难点在于利用splash和scrapy_splash第三方库</w:t>
+            </w:r>
+            <w:r>
+              <w:rPr>
+                <w:rFonts w:asciiTheme="minorEastAsia" w:hAnsiTheme="minorEastAsia" w:cs="Arial" w:hint="eastAsia"/>
+              </w:rPr>
+              <w:t>获取</w:t>
+            </w:r>
+            <w:r>
+              <w:rPr>
+                <w:rFonts w:asciiTheme="minorEastAsia" w:hAnsiTheme="minorEastAsia" w:cs="Arial" w:hint="eastAsia"/>
+              </w:rPr>
+              <w:t>动态网页的</w:t>
+            </w:r>
+            <w:r>
+              <w:rPr>
+                <w:rFonts w:asciiTheme="minorEastAsia" w:hAnsiTheme="minorEastAsia" w:cs="Arial" w:hint="eastAsia"/>
+              </w:rPr>
+              <w:t>数据。</w:t>
+            </w:r>
+          </w:p>
+          <w:p>
+            <w:pPr>
+              <w:pStyle w:val="af9"/>
+              <w:spacing w:before="0" w:afterLines="50" w:after="120" w:line="240" w:lineRule="auto"/>
+              <w:ind w:left="360" w:firstLineChars="0" w:firstLine="0"/>
+              <w:rPr>
+                <w:rFonts w:asciiTheme="minorEastAsia" w:hAnsiTheme="minorEastAsia" w:cs="Arial" w:hint="eastAsia"/>
+              </w:rPr>
+            </w:pPr>
+            <w:r>
+              <w:rPr>
+                <w:rFonts w:asciiTheme="minorEastAsia" w:hAnsiTheme="minorEastAsia" w:cs="Arial" w:hint="eastAsia"/>
+              </w:rPr>
+              <w:t>该项目基本思路如下：</w:t>
+            </w:r>
+            <w:r>
+              <w:rPr>
+                <w:rFonts w:asciiTheme="minorEastAsia" w:hAnsiTheme="minorEastAsia" w:cs="Arial" w:hint="eastAsia"/>
+              </w:rPr>
+              <w:t>首先使</w:t>
+            </w:r>
+            <w:r>
+              <w:rPr>
+                <w:rFonts w:asciiTheme="minorEastAsia" w:hAnsiTheme="minorEastAsia" w:cs="Arial" w:hint="eastAsia"/>
+              </w:rPr>
+              <w:t>用scrapy.Request提交请求，提取商品总数</w:t>
+            </w:r>
+            <w:r>
+              <w:rPr>
+                <w:rFonts w:asciiTheme="minorEastAsia" w:hAnsiTheme="minorEastAsia" w:cs="Arial" w:hint="eastAsia"/>
+              </w:rPr>
+              <w:t>。然</w:t>
+            </w:r>
+            <w:r>
+              <w:rPr>
+                <w:rFonts w:asciiTheme="minorEastAsia" w:hAnsiTheme="minorEastAsia" w:cs="Arial" w:hint="eastAsia"/>
+              </w:rPr>
+              <w:t>后根据</w:t>
+            </w:r>
+            <w:r>
+              <w:rPr>
+                <w:rFonts w:asciiTheme="minorEastAsia" w:hAnsiTheme="minorEastAsia" w:cs="Arial" w:hint="eastAsia"/>
+              </w:rPr>
+              <w:t>自己分析出的</w:t>
+            </w:r>
+            <w:r>
+              <w:rPr>
+                <w:rFonts w:asciiTheme="minorEastAsia" w:hAnsiTheme="minorEastAsia" w:cs="Arial" w:hint="eastAsia"/>
+              </w:rPr>
+              <w:t>URL</w:t>
+            </w:r>
+            <w:r>
+              <w:rPr>
+                <w:rFonts w:asciiTheme="minorEastAsia" w:hAnsiTheme="minorEastAsia" w:cs="Arial" w:hint="eastAsia"/>
+              </w:rPr>
+              <w:t>规则</w:t>
+            </w:r>
+            <w:r>
+              <w:rPr>
+                <w:rFonts w:asciiTheme="minorEastAsia" w:hAnsiTheme="minorEastAsia" w:cs="Arial" w:hint="eastAsia"/>
+              </w:rPr>
+              <w:t>构造</w:t>
+            </w:r>
+            <w:r>
+              <w:rPr>
+                <w:rFonts w:asciiTheme="minorEastAsia" w:hAnsiTheme="minorEastAsia" w:cs="Arial" w:hint="eastAsia"/>
+              </w:rPr>
+              <w:t>各</w:t>
+            </w:r>
+            <w:r>
+              <w:rPr>
+                <w:rFonts w:asciiTheme="minorEastAsia" w:hAnsiTheme="minorEastAsia" w:cs="Arial" w:hint="eastAsia"/>
+              </w:rPr>
+              <w:t>个页面的URL</w:t>
+            </w:r>
+            <w:r>
+              <w:rPr>
+                <w:rFonts w:asciiTheme="minorEastAsia" w:hAnsiTheme="minorEastAsia" w:cs="Arial" w:hint="eastAsia"/>
+              </w:rPr>
+              <w:t>。最后</w:t>
+            </w:r>
+            <w:r>
+              <w:rPr>
+                <w:rFonts w:asciiTheme="minorEastAsia" w:hAnsiTheme="minorEastAsia" w:cs="Arial" w:hint="eastAsia"/>
+              </w:rPr>
+              <w:t>使用splashRequest提交请求</w:t>
+            </w:r>
+            <w:r>
+              <w:rPr>
+                <w:rFonts w:asciiTheme="minorEastAsia" w:hAnsiTheme="minorEastAsia" w:cs="Arial" w:hint="eastAsia"/>
+              </w:rPr>
+              <w:t>（</w:t>
+            </w:r>
+            <w:r>
+              <w:rPr>
+                <w:rFonts w:asciiTheme="minorEastAsia" w:hAnsiTheme="minorEastAsia" w:cs="Arial" w:hint="eastAsia"/>
+              </w:rPr>
+              <w:t>除了渲染页面以外，还需要执行一段JavaScript代码</w:t>
+            </w:r>
+            <w:r>
+              <w:rPr>
+                <w:rFonts w:asciiTheme="minorEastAsia" w:hAnsiTheme="minorEastAsia" w:cs="Arial" w:hint="eastAsia"/>
+              </w:rPr>
+              <w:t>——</w:t>
+            </w:r>
+            <w:r>
+              <w:rPr>
+                <w:rFonts w:asciiTheme="minorEastAsia" w:hAnsiTheme="minorEastAsia" w:cs="Arial" w:hint="eastAsia"/>
+              </w:rPr>
+              <w:t>为了加载后30本书)</w:t>
+            </w:r>
+            <w:r>
+              <w:rPr>
+                <w:rFonts w:asciiTheme="minorEastAsia" w:hAnsiTheme="minorEastAsia" w:cs="Arial" w:hint="eastAsia"/>
+              </w:rPr>
+              <w:t>。</w:t>
+            </w:r>
+          </w:p>
+          <w:p>
+            <w:pPr>
+              <w:pStyle w:val="af9"/>
+              <w:spacing w:before="0" w:afterLines="50" w:after="120" w:line="240" w:lineRule="auto"/>
+              <w:ind w:left="360" w:firstLineChars="0" w:firstLine="0"/>
+              <w:rPr>
+                <w:rFonts w:asciiTheme="minorEastAsia" w:hAnsiTheme="minorEastAsia" w:cs="Arial" w:hint="eastAsia"/>
+              </w:rPr>
+            </w:pPr>
+            <w:r>
+              <w:rPr>
+                <w:rFonts w:asciiTheme="minorEastAsia" w:hAnsiTheme="minorEastAsia" w:cs="Arial" w:hint="eastAsia"/>
+              </w:rPr>
+              <w:t>此处核心思想</w:t>
+            </w:r>
+            <w:r>
+              <w:rPr>
+                <w:rFonts w:asciiTheme="minorEastAsia" w:hAnsiTheme="minorEastAsia" w:cs="Arial" w:hint="eastAsia"/>
+              </w:rPr>
+              <w:t>在于如何确保JS代码的执行</w:t>
+            </w:r>
+            <w:r>
+              <w:rPr>
+                <w:rFonts w:asciiTheme="minorEastAsia" w:hAnsiTheme="minorEastAsia" w:cs="Arial" w:hint="eastAsia"/>
+              </w:rPr>
+              <w:t>：</w:t>
+            </w:r>
+            <w:r>
+              <w:rPr>
+                <w:rFonts w:asciiTheme="minorEastAsia" w:hAnsiTheme="minorEastAsia" w:cs="Arial" w:hint="eastAsia"/>
+              </w:rPr>
+              <w:t>使用</w:t>
+            </w:r>
+            <w:r>
+              <w:rPr>
+                <w:rFonts w:asciiTheme="minorEastAsia" w:hAnsiTheme="minorEastAsia" w:cs="Arial" w:hint="eastAsia"/>
+              </w:rPr>
+              <w:t>了</w:t>
+            </w:r>
+            <w:r>
+              <w:rPr>
+                <w:rFonts w:asciiTheme="minorEastAsia" w:hAnsiTheme="minorEastAsia" w:cs="Arial" w:hint="eastAsia"/>
+              </w:rPr>
+              <w:t>splash的execute端点将endpoint参数设置为</w:t>
+            </w:r>
+            <w:r>
+              <w:rPr>
+                <w:rFonts w:asciiTheme="minorEastAsia" w:hAnsiTheme="minorEastAsia" w:cs="Arial" w:hint="eastAsia"/>
+              </w:rPr>
+              <w:t>'execute'，</w:t>
+            </w:r>
+            <w:r>
+              <w:rPr>
+                <w:rFonts w:asciiTheme="minorEastAsia" w:hAnsiTheme="minorEastAsia" w:cs="Arial" w:hint="eastAsia"/>
+              </w:rPr>
+              <w:t>通过args参数的lua_source字段传递我们要执行的lua脚本</w:t>
+            </w:r>
+            <w:r>
+              <w:rPr>
+                <w:rFonts w:asciiTheme="minorEastAsia" w:hAnsiTheme="minorEastAsia" w:cs="Arial" w:hint="eastAsia"/>
+              </w:rPr>
+              <w:t>。</w:t>
+            </w:r>
+            <w:r>
+              <w:rPr>
+                <w:rFonts w:asciiTheme="minorEastAsia" w:hAnsiTheme="minorEastAsia" w:cs="Arial" w:hint="eastAsia"/>
+              </w:rPr>
+              <w:t>由于爬取每个页面时都要执行该脚本，因此使用cache_args参数将该脚本缓存到splash</w:t>
+            </w:r>
+            <w:r>
+              <w:rPr>
+                <w:rFonts w:asciiTheme="minorEastAsia" w:hAnsiTheme="minorEastAsia" w:cs="Arial" w:hint="eastAsia"/>
+              </w:rPr>
+              <w:t>服务器。</w:t>
+            </w:r>
+            <w:r>
+              <w:rPr>
+                <w:rFonts w:asciiTheme="minorEastAsia" w:hAnsiTheme="minorEastAsia" w:cs="Arial" w:hint="eastAsia"/>
+              </w:rPr>
+              <w:t>lua_script字符串是自定义的lua脚本，其中的逻辑是: 打开页面——&gt;等待渲染——&gt;执行js触发数据加载(后30本书)——&gt;等待渲染——&gt;返回HTML</w:t>
+            </w:r>
+            <w:r>
+              <w:rPr>
+                <w:rFonts w:asciiTheme="minorEastAsia" w:hAnsiTheme="minorEastAsia" w:cs="Arial" w:hint="eastAsia"/>
+              </w:rPr>
+              <w:t>。</w:t>
             </w:r>
           </w:p>
         </w:tc>
@@ -878,6 +1789,7 @@
                 <w:sz w:val="18"/>
                 <w:lang w:val="zh-CN"/>
               </w:rPr>
+              <w:lastRenderedPageBreak/>
               <w:t>工作</w:t>
             </w:r>
             <w:r>
@@ -1240,7 +2152,7 @@
                       </w:rPr>
                       <w:t xml:space="preserve"> </w:t>
                     </w:r>
-                    <w:bookmarkStart w:id="5" w:name="_Hlk477711477"/>
+                    <w:bookmarkStart w:id="7" w:name="_Hlk477711477"/>
                     <w:r>
                       <w:rPr>
                         <w:rFonts w:asciiTheme="minorEastAsia" w:hAnsiTheme="minorEastAsia"/>
@@ -1251,7 +2163,7 @@
                       </w:rPr>
                       <w:t xml:space="preserve">  </w:t>
                     </w:r>
-                    <w:bookmarkStart w:id="6" w:name="_Hlk477711539"/>
+                    <w:bookmarkStart w:id="8" w:name="_Hlk477711539"/>
                     <w:r>
                       <w:rPr>
                         <w:rFonts w:asciiTheme="minorEastAsia" w:hAnsiTheme="minorEastAsia"/>
@@ -1276,7 +2188,7 @@
                       </w:rPr>
                       <w:t>-</w:t>
                     </w:r>
-                    <w:bookmarkStart w:id="7" w:name="_Hlk508808228"/>
+                    <w:bookmarkStart w:id="9" w:name="_Hlk508808228"/>
                     <w:r>
                       <w:rPr>
                         <w:rFonts w:asciiTheme="minorEastAsia" w:hAnsiTheme="minorEastAsia"/>
@@ -1293,7 +2205,7 @@
                       </w:rPr>
                       <w:t>7</w:t>
                     </w:r>
-                    <w:bookmarkEnd w:id="7"/>
+                    <w:bookmarkEnd w:id="9"/>
                     <w:r>
                       <w:rPr>
                         <w:rFonts w:asciiTheme="minorEastAsia" w:hAnsiTheme="minorEastAsia"/>
@@ -1318,8 +2230,8 @@
                       </w:rPr>
                       <w:t>-0</w:t>
                     </w:r>
-                    <w:bookmarkEnd w:id="5"/>
-                    <w:bookmarkEnd w:id="6"/>
+                    <w:bookmarkEnd w:id="7"/>
+                    <w:bookmarkEnd w:id="8"/>
                     <w:r>
                       <w:rPr>
                         <w:rFonts w:asciiTheme="minorEastAsia" w:hAnsiTheme="minorEastAsia" w:hint="eastAsia"/>
@@ -1423,7 +2335,6 @@
                 <w:rFonts w:ascii="Microsoft YaHei UI" w:eastAsia="Microsoft YaHei UI" w:hAnsi="Microsoft YaHei UI" w:hint="eastAsia"/>
                 <w:sz w:val="18"/>
               </w:rPr>
-              <w:lastRenderedPageBreak/>
               <w:t>个人经历</w:t>
             </w:r>
           </w:p>
@@ -1445,8 +2356,8 @@
           <w:tcPr>
             <w:tcW w:w="7697" w:type="dxa"/>
           </w:tcPr>
-          <w:bookmarkStart w:id="8" w:name="_Hlk477697004" w:displacedByCustomXml="next"/>
-          <w:bookmarkStart w:id="9" w:name="_Hlk477697071" w:displacedByCustomXml="next"/>
+          <w:bookmarkStart w:id="10" w:name="_Hlk477697004" w:displacedByCustomXml="next"/>
+          <w:bookmarkStart w:id="11" w:name="_Hlk477697071" w:displacedByCustomXml="next"/>
           <w:sdt>
             <w:sdtPr>
               <w:rPr>
@@ -1468,7 +2379,7 @@
               </w:rPr>
             </w:sdtEndPr>
             <w:sdtContent>
-              <w:bookmarkEnd w:id="8" w:displacedByCustomXml="next"/>
+              <w:bookmarkEnd w:id="10" w:displacedByCustomXml="next"/>
               <w:sdt>
                 <w:sdtPr>
                   <w:rPr>
@@ -1493,7 +2404,7 @@
                   </w:rPr>
                 </w:sdtEndPr>
                 <w:sdtContent>
-                  <w:bookmarkEnd w:id="9" w:displacedByCustomXml="prev"/>
+                  <w:bookmarkEnd w:id="11" w:displacedByCustomXml="prev"/>
                   <w:p>
                     <w:pPr>
                       <w:pStyle w:val="2"/>
@@ -1630,7 +2541,7 @@
                       </w:rPr>
                       <w:t xml:space="preserve"> </w:t>
                     </w:r>
-                    <w:bookmarkStart w:id="10" w:name="_Hlk508808529"/>
+                    <w:bookmarkStart w:id="12" w:name="_Hlk508808529"/>
                     <w:r>
                       <w:rPr>
                         <w:rFonts w:asciiTheme="minorHAnsi" w:eastAsiaTheme="minorEastAsia" w:hAnsiTheme="minorHAnsi" w:cstheme="minorBidi" w:hint="eastAsia"/>
@@ -1642,7 +2553,7 @@
                       </w:rPr>
                       <w:t>：</w:t>
                     </w:r>
-                    <w:bookmarkStart w:id="11" w:name="_Hlk508808814"/>
+                    <w:bookmarkStart w:id="13" w:name="_Hlk508808814"/>
                     <w:r>
                       <w:rPr>
                         <w:rFonts w:asciiTheme="minorEastAsia" w:eastAsiaTheme="minorEastAsia" w:hAnsiTheme="minorEastAsia" w:cstheme="minorBidi" w:hint="eastAsia"/>
@@ -1655,7 +2566,7 @@
                       </w:rPr>
                       <w:t>2015-</w:t>
                     </w:r>
-                    <w:bookmarkEnd w:id="10"/>
+                    <w:bookmarkEnd w:id="12"/>
                     <w:r>
                       <w:rPr>
                         <w:rFonts w:asciiTheme="minorEastAsia" w:eastAsiaTheme="minorEastAsia" w:hAnsiTheme="minorEastAsia" w:cstheme="minorBidi"/>
@@ -1692,7 +2603,7 @@
                       </w:rPr>
                       <w:t>02</w:t>
                     </w:r>
-                    <w:bookmarkEnd w:id="11"/>
+                    <w:bookmarkEnd w:id="13"/>
                     <w:r>
                       <w:rPr>
                         <w:rFonts w:asciiTheme="minorEastAsia" w:eastAsiaTheme="minorEastAsia" w:hAnsiTheme="minorEastAsia" w:cstheme="minorBidi"/>
@@ -2038,8 +2949,11 @@
                       <w:rPr>
                         <w:rFonts w:hint="eastAsia"/>
                       </w:rPr>
+                      <w:lastRenderedPageBreak/>
                       <w:t>由于上初三时，偶遭车祸，所以在家休养两年才开始继续上学。因此，我比同时期读书的朋友年龄稍大。而身份证上显示年龄也比实际年龄大两岁，我在大家眼里就成了一个大姐姐。</w:t>
                     </w:r>
+                    <w:bookmarkStart w:id="14" w:name="_GoBack"/>
+                    <w:bookmarkEnd w:id="14"/>
                   </w:p>
                   <w:p>
                     <w:pPr>
@@ -2204,36 +3118,31 @@
                   <w:p>
                     <w:pPr>
                       <w:ind w:firstLineChars="200" w:firstLine="400"/>
+                    </w:pPr>
+                    <w:r>
                       <w:rPr>
                         <w:rFonts w:hint="eastAsia"/>
                       </w:rPr>
-                    </w:pPr>
+                      <w:t>每一次翻阅自己记下的笔记，写的简书，</w:t>
+                    </w:r>
                     <w:r>
                       <w:rPr>
                         <w:rFonts w:hint="eastAsia"/>
                       </w:rPr>
-                      <w:t>每一次翻阅自己记下的笔记，写的简书，</w:t>
+                      <w:t>GitHub</w:t>
                     </w:r>
                     <w:r>
                       <w:rPr>
                         <w:rFonts w:hint="eastAsia"/>
                       </w:rPr>
-                      <w:t>GitHub</w:t>
+                      <w:t>，心中都满是感触</w:t>
                     </w:r>
                     <w:r>
                       <w:rPr>
                         <w:rFonts w:hint="eastAsia"/>
                       </w:rPr>
-                      <w:t>，心中都满是感触</w:t>
-                    </w:r>
-                    <w:r>
-                      <w:rPr>
-                        <w:rFonts w:hint="eastAsia"/>
-                      </w:rPr>
                       <w:t>！</w:t>
                     </w:r>
-                    <w:bookmarkStart w:id="12" w:name="_GoBack"/>
-                    <w:bookmarkEnd w:id="12"/>
                   </w:p>
                   <w:p>
                     <w:pPr>
@@ -2374,7 +3283,7 @@
       </w:pPr>
     </w:p>
     <w:sectPr>
-      <w:footerReference w:type="default" r:id="rId12"/>
+      <w:footerReference w:type="default" r:id="rId13"/>
       <w:pgSz w:w="11907" w:h="16839"/>
       <w:pgMar w:top="1148" w:right="1050" w:bottom="1148" w:left="1050" w:header="709" w:footer="709" w:gutter="0"/>
       <w:pgNumType w:start="1"/>
@@ -2442,7 +3351,7 @@
       <w:rPr>
         <w:noProof/>
       </w:rPr>
-      <w:t>2</w:t>
+      <w:t>3</w:t>
     </w:r>
     <w:r>
       <w:fldChar w:fldCharType="end"/>
@@ -2479,6 +3388,95 @@
 <file path=word/numbering.xml><?xml version="1.0" encoding="utf-8"?>
 <w:numbering xmlns:wpc="http://schemas.microsoft.com/office/word/2010/wordprocessingCanvas" xmlns:cx="http://schemas.microsoft.com/office/drawing/2014/chartex" xmlns:mc="http://schemas.openxmlformats.org/markup-compatibility/2006" xmlns:o="urn:schemas-microsoft-com:office:office" xmlns:r="http://schemas.openxmlformats.org/officeDocument/2006/relationships" xmlns:m="http://schemas.openxmlformats.org/officeDocument/2006/math" xmlns:v="urn:schemas-microsoft-com:vml" xmlns:wp14="http://schemas.microsoft.com/office/word/2010/wordprocessingDrawing" xmlns:wp="http://schemas.openxmlformats.org/drawingml/2006/wordprocessingDrawing" xmlns:w10="urn:schemas-microsoft-com:office:word" xmlns:w="http://schemas.openxmlformats.org/wordprocessingml/2006/main" xmlns:w14="http://schemas.microsoft.com/office/word/2010/wordml" xmlns:w15="http://schemas.microsoft.com/office/word/2012/wordml" xmlns:w16se="http://schemas.microsoft.com/office/word/2015/wordml/symex" xmlns:wpg="http://schemas.microsoft.com/office/word/2010/wordprocessingGroup" xmlns:wpi="http://schemas.microsoft.com/office/word/2010/wordprocessingInk" xmlns:wne="http://schemas.microsoft.com/office/word/2006/wordml" xmlns:wps="http://schemas.microsoft.com/office/word/2010/wordprocessingShape" mc:Ignorable="w14 w15 w16se wp14">
   <w:abstractNum w:abstractNumId="0" w15:restartNumberingAfterBreak="0">
+    <w:nsid w:val="239E2C98"/>
+    <w:multiLevelType w:val="hybridMultilevel"/>
+    <w:tmpl w:val="38429EFC"/>
+    <w:lvl w:ilvl="0" w:tplc="DE4EED54">
+      <w:start w:val="1"/>
+      <w:numFmt w:val="decimal"/>
+      <w:lvlText w:val="%1."/>
+      <w:lvlJc w:val="left"/>
+      <w:pPr>
+        <w:ind w:left="360" w:hanging="360"/>
+      </w:pPr>
+      <w:rPr>
+        <w:rFonts w:hint="default"/>
+      </w:rPr>
+    </w:lvl>
+    <w:lvl w:ilvl="1" w:tplc="04090019" w:tentative="1">
+      <w:start w:val="1"/>
+      <w:numFmt w:val="lowerLetter"/>
+      <w:lvlText w:val="%2)"/>
+      <w:lvlJc w:val="left"/>
+      <w:pPr>
+        <w:ind w:left="840" w:hanging="420"/>
+      </w:pPr>
+    </w:lvl>
+    <w:lvl w:ilvl="2" w:tplc="0409001B" w:tentative="1">
+      <w:start w:val="1"/>
+      <w:numFmt w:val="lowerRoman"/>
+      <w:lvlText w:val="%3."/>
+      <w:lvlJc w:val="right"/>
+      <w:pPr>
+        <w:ind w:left="1260" w:hanging="420"/>
+      </w:pPr>
+    </w:lvl>
+    <w:lvl w:ilvl="3" w:tplc="0409000F" w:tentative="1">
+      <w:start w:val="1"/>
+      <w:numFmt w:val="decimal"/>
+      <w:lvlText w:val="%4."/>
+      <w:lvlJc w:val="left"/>
+      <w:pPr>
+        <w:ind w:left="1680" w:hanging="420"/>
+      </w:pPr>
+    </w:lvl>
+    <w:lvl w:ilvl="4" w:tplc="04090019" w:tentative="1">
+      <w:start w:val="1"/>
+      <w:numFmt w:val="lowerLetter"/>
+      <w:lvlText w:val="%5)"/>
+      <w:lvlJc w:val="left"/>
+      <w:pPr>
+        <w:ind w:left="2100" w:hanging="420"/>
+      </w:pPr>
+    </w:lvl>
+    <w:lvl w:ilvl="5" w:tplc="0409001B" w:tentative="1">
+      <w:start w:val="1"/>
+      <w:numFmt w:val="lowerRoman"/>
+      <w:lvlText w:val="%6."/>
+      <w:lvlJc w:val="right"/>
+      <w:pPr>
+        <w:ind w:left="2520" w:hanging="420"/>
+      </w:pPr>
+    </w:lvl>
+    <w:lvl w:ilvl="6" w:tplc="0409000F" w:tentative="1">
+      <w:start w:val="1"/>
+      <w:numFmt w:val="decimal"/>
+      <w:lvlText w:val="%7."/>
+      <w:lvlJc w:val="left"/>
+      <w:pPr>
+        <w:ind w:left="2940" w:hanging="420"/>
+      </w:pPr>
+    </w:lvl>
+    <w:lvl w:ilvl="7" w:tplc="04090019" w:tentative="1">
+      <w:start w:val="1"/>
+      <w:numFmt w:val="lowerLetter"/>
+      <w:lvlText w:val="%8)"/>
+      <w:lvlJc w:val="left"/>
+      <w:pPr>
+        <w:ind w:left="3360" w:hanging="420"/>
+      </w:pPr>
+    </w:lvl>
+    <w:lvl w:ilvl="8" w:tplc="0409001B" w:tentative="1">
+      <w:start w:val="1"/>
+      <w:numFmt w:val="lowerRoman"/>
+      <w:lvlText w:val="%9."/>
+      <w:lvlJc w:val="right"/>
+      <w:pPr>
+        <w:ind w:left="3780" w:hanging="420"/>
+      </w:pPr>
+    </w:lvl>
+  </w:abstractNum>
+  <w:abstractNum w:abstractNumId="1" w15:restartNumberingAfterBreak="0">
     <w:nsid w:val="40B11126"/>
     <w:multiLevelType w:val="hybridMultilevel"/>
     <w:tmpl w:val="6D98C4B0"/>
@@ -2568,6 +3566,9 @@
     </w:lvl>
   </w:abstractNum>
   <w:num w:numId="1">
+    <w:abstractNumId w:val="1"/>
+  </w:num>
+  <w:num w:numId="2">
     <w:abstractNumId w:val="0"/>
   </w:num>
 </w:numbering>
@@ -3654,6 +4655,17 @@
       <w:ind w:firstLineChars="200" w:firstLine="420"/>
     </w:pPr>
   </w:style>
+  <w:style w:type="character" w:styleId="afa">
+    <w:name w:val="Hyperlink"/>
+    <w:basedOn w:val="a0"/>
+    <w:uiPriority w:val="99"/>
+    <w:unhideWhenUsed/>
+    <w:rsid w:val="0029197F"/>
+    <w:rPr>
+      <w:color w:val="EE7B08" w:themeColor="hyperlink"/>
+      <w:u w:val="single"/>
+    </w:rPr>
+  </w:style>
 </w:styles>
 </file>
 
@@ -3950,7 +4962,6 @@
     <w:sig w:usb0="A00002EF" w:usb1="4000A44B" w:usb2="00000000" w:usb3="00000000" w:csb0="0000019F" w:csb1="00000000"/>
   </w:font>
   <w:font w:name="华文楷体">
-    <w:altName w:val="宋体"/>
     <w:panose1 w:val="02010600040101010101"/>
     <w:charset w:val="86"/>
     <w:family w:val="auto"/>
@@ -4028,6 +5039,8 @@
   </w:compat>
   <w:rsids>
     <w:rsidRoot w:val="0048640F"/>
+    <w:rsid w:val="000D4745"/>
+    <w:rsid w:val="00435E90"/>
     <w:rsid w:val="0048640F"/>
     <w:rsid w:val="005B13AC"/>
     <w:rsid w:val="00674BC9"/>
@@ -5290,7 +6303,7 @@
 </file>
 
 <file path=customXml/itemProps5.xml><?xml version="1.0" encoding="utf-8"?>
-<ds:datastoreItem xmlns:ds="http://schemas.openxmlformats.org/officeDocument/2006/customXml" ds:itemID="{B5E433CD-DFA0-43EA-996A-43A3B3531DA8}">
+<ds:datastoreItem xmlns:ds="http://schemas.openxmlformats.org/officeDocument/2006/customXml" ds:itemID="{C1E37D91-1816-44B2-BCED-876B08AE6F83}">
   <ds:schemaRefs>
     <ds:schemaRef ds:uri="http://schemas.openxmlformats.org/officeDocument/2006/bibliography"/>
   </ds:schemaRefs>

</xml_diff>